<commit_message>
version final del documento
</commit_message>
<xml_diff>
--- a/Documento casi final.docx
+++ b/Documento casi final.docx
@@ -1404,8 +1404,6 @@
         </w:rPr>
         <w:t>É</w:t>
       </w:r>
-      <w:bookmarkStart w:id="0" w:name="_GoBack"/>
-      <w:bookmarkEnd w:id="0"/>
       <w:r>
         <w:rPr>
           <w:rFonts w:cstheme="minorHAnsi"/>
@@ -1648,11 +1646,538 @@
     </w:p>
     <w:p>
       <w:pPr>
-        <w:jc w:val="both"/>
-        <w:rPr>
-          <w:lang w:eastAsia="es-ES_tradnl"/>
-        </w:rPr>
-      </w:pPr>
+        <w:rPr>
+          <w:lang w:eastAsia="es-ES_tradnl"/>
+        </w:rPr>
+      </w:pPr>
+    </w:p>
+    <w:p>
+      <w:pPr>
+        <w:pStyle w:val="Ttulo2"/>
+        <w:jc w:val="both"/>
+        <w:rPr>
+          <w:lang w:eastAsia="es-ES_tradnl"/>
+        </w:rPr>
+      </w:pPr>
+      <w:r>
+        <w:rPr>
+          <w:lang w:eastAsia="es-ES_tradnl"/>
+        </w:rPr>
+        <w:t>Entrevista</w:t>
+      </w:r>
+    </w:p>
+    <w:p>
+      <w:pPr>
+        <w:jc w:val="both"/>
+        <w:rPr>
+          <w:lang w:val="es-GT" w:eastAsia="es-ES_tradnl"/>
+        </w:rPr>
+      </w:pPr>
+      <w:r>
+        <w:rPr>
+          <w:lang w:eastAsia="es-ES_tradnl"/>
+        </w:rPr>
+        <w:t>Se realizó la siguiente encuesta para poder obtener un conocimiento más profundo que nos pueda ayudar a solucionar el problema y que nos de una idea de cóm</w:t>
+      </w:r>
+      <w:bookmarkStart w:id="0" w:name="_GoBack"/>
+      <w:bookmarkEnd w:id="0"/>
+      <w:r>
+        <w:rPr>
+          <w:lang w:eastAsia="es-ES_tradnl"/>
+        </w:rPr>
+        <w:t>o poder realizar mejores recomendaciones. Además, esta encuesta nos ayudará a crear nuestra base de datos.</w:t>
+      </w:r>
+    </w:p>
+    <w:p>
+      <w:pPr>
+        <w:rPr>
+          <w:lang w:eastAsia="es-ES_tradnl"/>
+        </w:rPr>
+      </w:pPr>
+      <w:r>
+        <w:rPr>
+          <w:noProof/>
+          <w:lang w:eastAsia="es-ES_tradnl"/>
+        </w:rPr>
+        <w:drawing>
+          <wp:inline distT="0" distB="0" distL="0" distR="0" wp14:anchorId="3747BB4D" wp14:editId="7C2A1FBD">
+            <wp:extent cx="5612130" cy="2588895"/>
+            <wp:effectExtent l="0" t="0" r="7620" b="1905"/>
+            <wp:docPr id="2" name="Imagen 2" descr="C:\Users\Andy Castillo\AppData\Local\Microsoft\Windows\INetCache\Content.MSO\637B55B1.tmp"/>
+            <wp:cNvGraphicFramePr>
+              <a:graphicFrameLocks xmlns:a="http://schemas.openxmlformats.org/drawingml/2006/main" noChangeAspect="1"/>
+            </wp:cNvGraphicFramePr>
+            <a:graphic xmlns:a="http://schemas.openxmlformats.org/drawingml/2006/main">
+              <a:graphicData uri="http://schemas.openxmlformats.org/drawingml/2006/picture">
+                <pic:pic xmlns:pic="http://schemas.openxmlformats.org/drawingml/2006/picture">
+                  <pic:nvPicPr>
+                    <pic:cNvPr id="0" name="Picture 1" descr="C:\Users\Andy Castillo\AppData\Local\Microsoft\Windows\INetCache\Content.MSO\637B55B1.tmp"/>
+                    <pic:cNvPicPr>
+                      <a:picLocks noChangeAspect="1" noChangeArrowheads="1"/>
+                    </pic:cNvPicPr>
+                  </pic:nvPicPr>
+                  <pic:blipFill>
+                    <a:blip r:embed="rId8" cstate="print">
+                      <a:extLst>
+                        <a:ext uri="{28A0092B-C50C-407E-A947-70E740481C1C}">
+                          <a14:useLocalDpi xmlns:a14="http://schemas.microsoft.com/office/drawing/2010/main" val="0"/>
+                        </a:ext>
+                      </a:extLst>
+                    </a:blip>
+                    <a:srcRect/>
+                    <a:stretch>
+                      <a:fillRect/>
+                    </a:stretch>
+                  </pic:blipFill>
+                  <pic:spPr bwMode="auto">
+                    <a:xfrm>
+                      <a:off x="0" y="0"/>
+                      <a:ext cx="5612130" cy="2588895"/>
+                    </a:xfrm>
+                    <a:prstGeom prst="rect">
+                      <a:avLst/>
+                    </a:prstGeom>
+                    <a:noFill/>
+                    <a:ln>
+                      <a:noFill/>
+                    </a:ln>
+                  </pic:spPr>
+                </pic:pic>
+              </a:graphicData>
+            </a:graphic>
+          </wp:inline>
+        </w:drawing>
+      </w:r>
+    </w:p>
+    <w:p>
+      <w:pPr>
+        <w:rPr>
+          <w:lang w:eastAsia="es-ES_tradnl"/>
+        </w:rPr>
+      </w:pPr>
+      <w:r>
+        <w:rPr>
+          <w:noProof/>
+          <w:lang w:eastAsia="es-ES_tradnl"/>
+        </w:rPr>
+        <w:lastRenderedPageBreak/>
+        <w:drawing>
+          <wp:inline distT="0" distB="0" distL="0" distR="0" wp14:anchorId="4039180E" wp14:editId="1B416F84">
+            <wp:extent cx="5612130" cy="2588895"/>
+            <wp:effectExtent l="0" t="0" r="7620" b="1905"/>
+            <wp:docPr id="3" name="Imagen 3" descr="C:\Users\Andy Castillo\AppData\Local\Microsoft\Windows\INetCache\Content.MSO\A50893E7.tmp"/>
+            <wp:cNvGraphicFramePr>
+              <a:graphicFrameLocks xmlns:a="http://schemas.openxmlformats.org/drawingml/2006/main" noChangeAspect="1"/>
+            </wp:cNvGraphicFramePr>
+            <a:graphic xmlns:a="http://schemas.openxmlformats.org/drawingml/2006/main">
+              <a:graphicData uri="http://schemas.openxmlformats.org/drawingml/2006/picture">
+                <pic:pic xmlns:pic="http://schemas.openxmlformats.org/drawingml/2006/picture">
+                  <pic:nvPicPr>
+                    <pic:cNvPr id="0" name="Picture 3" descr="C:\Users\Andy Castillo\AppData\Local\Microsoft\Windows\INetCache\Content.MSO\A50893E7.tmp"/>
+                    <pic:cNvPicPr>
+                      <a:picLocks noChangeAspect="1" noChangeArrowheads="1"/>
+                    </pic:cNvPicPr>
+                  </pic:nvPicPr>
+                  <pic:blipFill>
+                    <a:blip r:embed="rId9" cstate="print">
+                      <a:extLst>
+                        <a:ext uri="{28A0092B-C50C-407E-A947-70E740481C1C}">
+                          <a14:useLocalDpi xmlns:a14="http://schemas.microsoft.com/office/drawing/2010/main" val="0"/>
+                        </a:ext>
+                      </a:extLst>
+                    </a:blip>
+                    <a:srcRect/>
+                    <a:stretch>
+                      <a:fillRect/>
+                    </a:stretch>
+                  </pic:blipFill>
+                  <pic:spPr bwMode="auto">
+                    <a:xfrm>
+                      <a:off x="0" y="0"/>
+                      <a:ext cx="5612130" cy="2588895"/>
+                    </a:xfrm>
+                    <a:prstGeom prst="rect">
+                      <a:avLst/>
+                    </a:prstGeom>
+                    <a:noFill/>
+                    <a:ln>
+                      <a:noFill/>
+                    </a:ln>
+                  </pic:spPr>
+                </pic:pic>
+              </a:graphicData>
+            </a:graphic>
+          </wp:inline>
+        </w:drawing>
+      </w:r>
+    </w:p>
+    <w:p>
+      <w:pPr>
+        <w:rPr>
+          <w:lang w:eastAsia="es-ES_tradnl"/>
+        </w:rPr>
+      </w:pPr>
+      <w:r>
+        <w:rPr>
+          <w:noProof/>
+          <w:lang w:eastAsia="es-ES_tradnl"/>
+        </w:rPr>
+        <w:drawing>
+          <wp:inline distT="0" distB="0" distL="0" distR="0" wp14:anchorId="0B14D658" wp14:editId="78705C3C">
+            <wp:extent cx="5612130" cy="2806065"/>
+            <wp:effectExtent l="0" t="0" r="7620" b="0"/>
+            <wp:docPr id="4" name="Imagen 4" descr="C:\Users\Andy Castillo\AppData\Local\Microsoft\Windows\INetCache\Content.MSO\23720D8D.tmp"/>
+            <wp:cNvGraphicFramePr>
+              <a:graphicFrameLocks xmlns:a="http://schemas.openxmlformats.org/drawingml/2006/main" noChangeAspect="1"/>
+            </wp:cNvGraphicFramePr>
+            <a:graphic xmlns:a="http://schemas.openxmlformats.org/drawingml/2006/main">
+              <a:graphicData uri="http://schemas.openxmlformats.org/drawingml/2006/picture">
+                <pic:pic xmlns:pic="http://schemas.openxmlformats.org/drawingml/2006/picture">
+                  <pic:nvPicPr>
+                    <pic:cNvPr id="0" name="Picture 5" descr="C:\Users\Andy Castillo\AppData\Local\Microsoft\Windows\INetCache\Content.MSO\23720D8D.tmp"/>
+                    <pic:cNvPicPr>
+                      <a:picLocks noChangeAspect="1" noChangeArrowheads="1"/>
+                    </pic:cNvPicPr>
+                  </pic:nvPicPr>
+                  <pic:blipFill>
+                    <a:blip r:embed="rId10" cstate="print">
+                      <a:extLst>
+                        <a:ext uri="{28A0092B-C50C-407E-A947-70E740481C1C}">
+                          <a14:useLocalDpi xmlns:a14="http://schemas.microsoft.com/office/drawing/2010/main" val="0"/>
+                        </a:ext>
+                      </a:extLst>
+                    </a:blip>
+                    <a:srcRect/>
+                    <a:stretch>
+                      <a:fillRect/>
+                    </a:stretch>
+                  </pic:blipFill>
+                  <pic:spPr bwMode="auto">
+                    <a:xfrm>
+                      <a:off x="0" y="0"/>
+                      <a:ext cx="5612130" cy="2806065"/>
+                    </a:xfrm>
+                    <a:prstGeom prst="rect">
+                      <a:avLst/>
+                    </a:prstGeom>
+                    <a:noFill/>
+                    <a:ln>
+                      <a:noFill/>
+                    </a:ln>
+                  </pic:spPr>
+                </pic:pic>
+              </a:graphicData>
+            </a:graphic>
+          </wp:inline>
+        </w:drawing>
+      </w:r>
+    </w:p>
+    <w:p>
+      <w:pPr>
+        <w:rPr>
+          <w:lang w:eastAsia="es-ES_tradnl"/>
+        </w:rPr>
+      </w:pPr>
+      <w:r>
+        <w:rPr>
+          <w:noProof/>
+          <w:lang w:eastAsia="es-ES_tradnl"/>
+        </w:rPr>
+        <w:lastRenderedPageBreak/>
+        <w:drawing>
+          <wp:inline distT="0" distB="0" distL="0" distR="0" wp14:anchorId="7A8015EF" wp14:editId="69D8812E">
+            <wp:extent cx="5612130" cy="2806065"/>
+            <wp:effectExtent l="0" t="0" r="7620" b="0"/>
+            <wp:docPr id="5" name="Imagen 5" descr="C:\Users\Andy Castillo\AppData\Local\Microsoft\Windows\INetCache\Content.MSO\51B0423.tmp"/>
+            <wp:cNvGraphicFramePr>
+              <a:graphicFrameLocks xmlns:a="http://schemas.openxmlformats.org/drawingml/2006/main" noChangeAspect="1"/>
+            </wp:cNvGraphicFramePr>
+            <a:graphic xmlns:a="http://schemas.openxmlformats.org/drawingml/2006/main">
+              <a:graphicData uri="http://schemas.openxmlformats.org/drawingml/2006/picture">
+                <pic:pic xmlns:pic="http://schemas.openxmlformats.org/drawingml/2006/picture">
+                  <pic:nvPicPr>
+                    <pic:cNvPr id="0" name="Picture 7" descr="C:\Users\Andy Castillo\AppData\Local\Microsoft\Windows\INetCache\Content.MSO\51B0423.tmp"/>
+                    <pic:cNvPicPr>
+                      <a:picLocks noChangeAspect="1" noChangeArrowheads="1"/>
+                    </pic:cNvPicPr>
+                  </pic:nvPicPr>
+                  <pic:blipFill>
+                    <a:blip r:embed="rId11" cstate="print">
+                      <a:extLst>
+                        <a:ext uri="{28A0092B-C50C-407E-A947-70E740481C1C}">
+                          <a14:useLocalDpi xmlns:a14="http://schemas.microsoft.com/office/drawing/2010/main" val="0"/>
+                        </a:ext>
+                      </a:extLst>
+                    </a:blip>
+                    <a:srcRect/>
+                    <a:stretch>
+                      <a:fillRect/>
+                    </a:stretch>
+                  </pic:blipFill>
+                  <pic:spPr bwMode="auto">
+                    <a:xfrm>
+                      <a:off x="0" y="0"/>
+                      <a:ext cx="5612130" cy="2806065"/>
+                    </a:xfrm>
+                    <a:prstGeom prst="rect">
+                      <a:avLst/>
+                    </a:prstGeom>
+                    <a:noFill/>
+                    <a:ln>
+                      <a:noFill/>
+                    </a:ln>
+                  </pic:spPr>
+                </pic:pic>
+              </a:graphicData>
+            </a:graphic>
+          </wp:inline>
+        </w:drawing>
+      </w:r>
+    </w:p>
+    <w:p>
+      <w:pPr>
+        <w:rPr>
+          <w:lang w:eastAsia="es-ES_tradnl"/>
+        </w:rPr>
+      </w:pPr>
+      <w:r>
+        <w:rPr>
+          <w:noProof/>
+          <w:lang w:eastAsia="es-ES_tradnl"/>
+        </w:rPr>
+        <w:drawing>
+          <wp:inline distT="0" distB="0" distL="0" distR="0" wp14:anchorId="4F78CEF2" wp14:editId="289B154A">
+            <wp:extent cx="5612130" cy="2588895"/>
+            <wp:effectExtent l="0" t="0" r="7620" b="1905"/>
+            <wp:docPr id="6" name="Imagen 6" descr="C:\Users\Andy Castillo\AppData\Local\Microsoft\Windows\INetCache\Content.MSO\2113B529.tmp"/>
+            <wp:cNvGraphicFramePr>
+              <a:graphicFrameLocks xmlns:a="http://schemas.openxmlformats.org/drawingml/2006/main" noChangeAspect="1"/>
+            </wp:cNvGraphicFramePr>
+            <a:graphic xmlns:a="http://schemas.openxmlformats.org/drawingml/2006/main">
+              <a:graphicData uri="http://schemas.openxmlformats.org/drawingml/2006/picture">
+                <pic:pic xmlns:pic="http://schemas.openxmlformats.org/drawingml/2006/picture">
+                  <pic:nvPicPr>
+                    <pic:cNvPr id="0" name="Picture 9" descr="C:\Users\Andy Castillo\AppData\Local\Microsoft\Windows\INetCache\Content.MSO\2113B529.tmp"/>
+                    <pic:cNvPicPr>
+                      <a:picLocks noChangeAspect="1" noChangeArrowheads="1"/>
+                    </pic:cNvPicPr>
+                  </pic:nvPicPr>
+                  <pic:blipFill>
+                    <a:blip r:embed="rId12" cstate="print">
+                      <a:extLst>
+                        <a:ext uri="{28A0092B-C50C-407E-A947-70E740481C1C}">
+                          <a14:useLocalDpi xmlns:a14="http://schemas.microsoft.com/office/drawing/2010/main" val="0"/>
+                        </a:ext>
+                      </a:extLst>
+                    </a:blip>
+                    <a:srcRect/>
+                    <a:stretch>
+                      <a:fillRect/>
+                    </a:stretch>
+                  </pic:blipFill>
+                  <pic:spPr bwMode="auto">
+                    <a:xfrm>
+                      <a:off x="0" y="0"/>
+                      <a:ext cx="5612130" cy="2588895"/>
+                    </a:xfrm>
+                    <a:prstGeom prst="rect">
+                      <a:avLst/>
+                    </a:prstGeom>
+                    <a:noFill/>
+                    <a:ln>
+                      <a:noFill/>
+                    </a:ln>
+                  </pic:spPr>
+                </pic:pic>
+              </a:graphicData>
+            </a:graphic>
+          </wp:inline>
+        </w:drawing>
+      </w:r>
+    </w:p>
+    <w:p>
+      <w:pPr>
+        <w:rPr>
+          <w:lang w:eastAsia="es-ES_tradnl"/>
+        </w:rPr>
+      </w:pPr>
+      <w:r>
+        <w:rPr>
+          <w:noProof/>
+          <w:lang w:eastAsia="es-ES_tradnl"/>
+        </w:rPr>
+        <w:drawing>
+          <wp:inline distT="0" distB="0" distL="0" distR="0" wp14:anchorId="5B2DE0DD" wp14:editId="2EB2C15D">
+            <wp:extent cx="5612130" cy="2588895"/>
+            <wp:effectExtent l="0" t="0" r="7620" b="1905"/>
+            <wp:docPr id="7" name="Imagen 7" descr="C:\Users\Andy Castillo\AppData\Local\Microsoft\Windows\INetCache\Content.MSO\3B2EBA1F.tmp"/>
+            <wp:cNvGraphicFramePr>
+              <a:graphicFrameLocks xmlns:a="http://schemas.openxmlformats.org/drawingml/2006/main" noChangeAspect="1"/>
+            </wp:cNvGraphicFramePr>
+            <a:graphic xmlns:a="http://schemas.openxmlformats.org/drawingml/2006/main">
+              <a:graphicData uri="http://schemas.openxmlformats.org/drawingml/2006/picture">
+                <pic:pic xmlns:pic="http://schemas.openxmlformats.org/drawingml/2006/picture">
+                  <pic:nvPicPr>
+                    <pic:cNvPr id="0" name="Picture 11" descr="C:\Users\Andy Castillo\AppData\Local\Microsoft\Windows\INetCache\Content.MSO\3B2EBA1F.tmp"/>
+                    <pic:cNvPicPr>
+                      <a:picLocks noChangeAspect="1" noChangeArrowheads="1"/>
+                    </pic:cNvPicPr>
+                  </pic:nvPicPr>
+                  <pic:blipFill>
+                    <a:blip r:embed="rId13" cstate="print">
+                      <a:extLst>
+                        <a:ext uri="{28A0092B-C50C-407E-A947-70E740481C1C}">
+                          <a14:useLocalDpi xmlns:a14="http://schemas.microsoft.com/office/drawing/2010/main" val="0"/>
+                        </a:ext>
+                      </a:extLst>
+                    </a:blip>
+                    <a:srcRect/>
+                    <a:stretch>
+                      <a:fillRect/>
+                    </a:stretch>
+                  </pic:blipFill>
+                  <pic:spPr bwMode="auto">
+                    <a:xfrm>
+                      <a:off x="0" y="0"/>
+                      <a:ext cx="5612130" cy="2588895"/>
+                    </a:xfrm>
+                    <a:prstGeom prst="rect">
+                      <a:avLst/>
+                    </a:prstGeom>
+                    <a:noFill/>
+                    <a:ln>
+                      <a:noFill/>
+                    </a:ln>
+                  </pic:spPr>
+                </pic:pic>
+              </a:graphicData>
+            </a:graphic>
+          </wp:inline>
+        </w:drawing>
+      </w:r>
+    </w:p>
+    <w:p>
+      <w:pPr>
+        <w:rPr>
+          <w:lang w:eastAsia="es-ES_tradnl"/>
+        </w:rPr>
+      </w:pPr>
+      <w:r>
+        <w:rPr>
+          <w:noProof/>
+          <w:lang w:eastAsia="es-ES_tradnl"/>
+        </w:rPr>
+        <w:lastRenderedPageBreak/>
+        <w:drawing>
+          <wp:inline distT="0" distB="0" distL="0" distR="0" wp14:anchorId="57CF2721" wp14:editId="4E61831B">
+            <wp:extent cx="5612130" cy="2588895"/>
+            <wp:effectExtent l="0" t="0" r="7620" b="1905"/>
+            <wp:docPr id="8" name="Imagen 8" descr="C:\Users\Andy Castillo\AppData\Local\Microsoft\Windows\INetCache\Content.MSO\5C9D6885.tmp"/>
+            <wp:cNvGraphicFramePr>
+              <a:graphicFrameLocks xmlns:a="http://schemas.openxmlformats.org/drawingml/2006/main" noChangeAspect="1"/>
+            </wp:cNvGraphicFramePr>
+            <a:graphic xmlns:a="http://schemas.openxmlformats.org/drawingml/2006/main">
+              <a:graphicData uri="http://schemas.openxmlformats.org/drawingml/2006/picture">
+                <pic:pic xmlns:pic="http://schemas.openxmlformats.org/drawingml/2006/picture">
+                  <pic:nvPicPr>
+                    <pic:cNvPr id="0" name="Picture 13" descr="C:\Users\Andy Castillo\AppData\Local\Microsoft\Windows\INetCache\Content.MSO\5C9D6885.tmp"/>
+                    <pic:cNvPicPr>
+                      <a:picLocks noChangeAspect="1" noChangeArrowheads="1"/>
+                    </pic:cNvPicPr>
+                  </pic:nvPicPr>
+                  <pic:blipFill>
+                    <a:blip r:embed="rId14" cstate="print">
+                      <a:extLst>
+                        <a:ext uri="{28A0092B-C50C-407E-A947-70E740481C1C}">
+                          <a14:useLocalDpi xmlns:a14="http://schemas.microsoft.com/office/drawing/2010/main" val="0"/>
+                        </a:ext>
+                      </a:extLst>
+                    </a:blip>
+                    <a:srcRect/>
+                    <a:stretch>
+                      <a:fillRect/>
+                    </a:stretch>
+                  </pic:blipFill>
+                  <pic:spPr bwMode="auto">
+                    <a:xfrm>
+                      <a:off x="0" y="0"/>
+                      <a:ext cx="5612130" cy="2588895"/>
+                    </a:xfrm>
+                    <a:prstGeom prst="rect">
+                      <a:avLst/>
+                    </a:prstGeom>
+                    <a:noFill/>
+                    <a:ln>
+                      <a:noFill/>
+                    </a:ln>
+                  </pic:spPr>
+                </pic:pic>
+              </a:graphicData>
+            </a:graphic>
+          </wp:inline>
+        </w:drawing>
+      </w:r>
+    </w:p>
+    <w:p>
+      <w:pPr>
+        <w:rPr>
+          <w:lang w:eastAsia="es-ES_tradnl"/>
+        </w:rPr>
+      </w:pPr>
+      <w:r>
+        <w:rPr>
+          <w:noProof/>
+          <w:lang w:eastAsia="es-ES_tradnl"/>
+        </w:rPr>
+        <w:drawing>
+          <wp:inline distT="0" distB="0" distL="0" distR="0" wp14:anchorId="69886FED" wp14:editId="18EB97F4">
+            <wp:extent cx="5612130" cy="2588895"/>
+            <wp:effectExtent l="0" t="0" r="7620" b="1905"/>
+            <wp:docPr id="9" name="Imagen 9" descr="C:\Users\Andy Castillo\AppData\Local\Microsoft\Windows\INetCache\Content.MSO\85AB31DB.tmp"/>
+            <wp:cNvGraphicFramePr>
+              <a:graphicFrameLocks xmlns:a="http://schemas.openxmlformats.org/drawingml/2006/main" noChangeAspect="1"/>
+            </wp:cNvGraphicFramePr>
+            <a:graphic xmlns:a="http://schemas.openxmlformats.org/drawingml/2006/main">
+              <a:graphicData uri="http://schemas.openxmlformats.org/drawingml/2006/picture">
+                <pic:pic xmlns:pic="http://schemas.openxmlformats.org/drawingml/2006/picture">
+                  <pic:nvPicPr>
+                    <pic:cNvPr id="0" name="Picture 15" descr="C:\Users\Andy Castillo\AppData\Local\Microsoft\Windows\INetCache\Content.MSO\85AB31DB.tmp"/>
+                    <pic:cNvPicPr>
+                      <a:picLocks noChangeAspect="1" noChangeArrowheads="1"/>
+                    </pic:cNvPicPr>
+                  </pic:nvPicPr>
+                  <pic:blipFill>
+                    <a:blip r:embed="rId15" cstate="print">
+                      <a:extLst>
+                        <a:ext uri="{28A0092B-C50C-407E-A947-70E740481C1C}">
+                          <a14:useLocalDpi xmlns:a14="http://schemas.microsoft.com/office/drawing/2010/main" val="0"/>
+                        </a:ext>
+                      </a:extLst>
+                    </a:blip>
+                    <a:srcRect/>
+                    <a:stretch>
+                      <a:fillRect/>
+                    </a:stretch>
+                  </pic:blipFill>
+                  <pic:spPr bwMode="auto">
+                    <a:xfrm>
+                      <a:off x="0" y="0"/>
+                      <a:ext cx="5612130" cy="2588895"/>
+                    </a:xfrm>
+                    <a:prstGeom prst="rect">
+                      <a:avLst/>
+                    </a:prstGeom>
+                    <a:noFill/>
+                    <a:ln>
+                      <a:noFill/>
+                    </a:ln>
+                  </pic:spPr>
+                </pic:pic>
+              </a:graphicData>
+            </a:graphic>
+          </wp:inline>
+        </w:drawing>
+      </w:r>
     </w:p>
     <w:p>
       <w:pPr>
@@ -1704,7 +2229,14 @@
           <w:lang w:eastAsia="es-ES_tradnl"/>
         </w:rPr>
         <w:tab/>
-        <w:t>Sin embargo, con el grupo decidimos que la solución más apropiada para el problema descubierto era un sistema de recomendaciones de destinos turísticos que usa una base de datos basada en grafos que almacene las preferencias de viaje de un usuario y utilice las relaciones entre los nodos para determinar una lista de destinos que probablemente le gustarán al usuario. El sistema usará un algoritmo híbrido de recomendación, lo que significa que se tomarán en cuenta tanto las preferencias del usuario como los viajes realizados por sus amigos, de tal forma que las recomendaciones tienen mayor probabilidad de ser certeras.</w:t>
+        <w:t xml:space="preserve">Sin embargo, con el grupo decidimos que la solución más apropiada para el problema descubierto era un sistema de recomendaciones de destinos turísticos que usa una base de datos basada en grafos que almacene las preferencias de viaje de un usuario y utilice las relaciones entre los nodos para determinar una lista de destinos que probablemente le gustarán al usuario. El sistema usará un algoritmo híbrido de </w:t>
+      </w:r>
+      <w:r>
+        <w:rPr>
+          <w:lang w:eastAsia="es-ES_tradnl"/>
+        </w:rPr>
+        <w:lastRenderedPageBreak/>
+        <w:t>recomendación, lo que significa que se tomarán en cuenta tanto las preferencias del usuario como los viajes realizados por sus amigos, de tal forma que las recomendaciones tienen mayor probabilidad de ser certeras.</w:t>
       </w:r>
     </w:p>
     <w:p>
@@ -2006,7 +2538,6 @@
         <w:rPr>
           <w:rFonts w:ascii="Consolas" w:eastAsia="Courier New" w:hAnsi="Consolas" w:cs="Calibri"/>
         </w:rPr>
-        <w:lastRenderedPageBreak/>
         <w:tab/>
       </w:r>
       <w:r>
@@ -2167,21 +2698,72 @@
         <w:jc w:val="both"/>
         <w:rPr>
           <w:rFonts w:ascii="Consolas" w:eastAsia="Courier New" w:hAnsi="Consolas" w:cs="Calibri"/>
+          <w:lang w:val="en-US"/>
         </w:rPr>
       </w:pPr>
       <w:proofErr w:type="gramStart"/>
       <w:r>
         <w:rPr>
           <w:rFonts w:ascii="Consolas" w:eastAsia="Courier New" w:hAnsi="Consolas" w:cs="Calibri"/>
-        </w:rPr>
-        <w:t>}</w:t>
+          <w:lang w:val="en-US"/>
+        </w:rPr>
+        <w:t>}else</w:t>
+      </w:r>
+      <w:proofErr w:type="gramEnd"/>
+      <w:r>
+        <w:rPr>
+          <w:rFonts w:ascii="Consolas" w:eastAsia="Courier New" w:hAnsi="Consolas" w:cs="Calibri"/>
+          <w:lang w:val="en-US"/>
+        </w:rPr>
+        <w:t xml:space="preserve"> if </w:t>
       </w:r>
       <w:proofErr w:type="spellStart"/>
       <w:r>
         <w:rPr>
           <w:rFonts w:ascii="Consolas" w:eastAsia="Courier New" w:hAnsi="Consolas" w:cs="Calibri"/>
-        </w:rPr>
-        <w:t>else</w:t>
+          <w:lang w:val="en-US"/>
+        </w:rPr>
+        <w:t>nodo</w:t>
+      </w:r>
+      <w:proofErr w:type="spellEnd"/>
+      <w:r>
+        <w:rPr>
+          <w:rFonts w:ascii="Consolas" w:eastAsia="Courier New" w:hAnsi="Consolas" w:cs="Calibri"/>
+          <w:lang w:val="en-US"/>
+        </w:rPr>
+        <w:t xml:space="preserve"> is PREFERENCIA{</w:t>
+      </w:r>
+    </w:p>
+    <w:p>
+      <w:pPr>
+        <w:ind w:left="2160"/>
+        <w:jc w:val="both"/>
+        <w:rPr>
+          <w:rFonts w:ascii="Consolas" w:eastAsia="Courier New" w:hAnsi="Consolas" w:cs="Calibri"/>
+        </w:rPr>
+      </w:pPr>
+      <w:r>
+        <w:rPr>
+          <w:rFonts w:ascii="Consolas" w:eastAsia="Courier New" w:hAnsi="Consolas" w:cs="Calibri"/>
+        </w:rPr>
+        <w:t>/*Si el nodo es una preferencia, recorre todos los nodos adyacentes y, si es un lugar, lo agrega a la lista y le suma 1 punto*/</w:t>
+      </w:r>
+    </w:p>
+    <w:p>
+      <w:pPr>
+        <w:ind w:left="2160"/>
+        <w:jc w:val="both"/>
+        <w:rPr>
+          <w:rFonts w:ascii="Consolas" w:eastAsia="Courier New" w:hAnsi="Consolas" w:cs="Calibri"/>
+        </w:rPr>
+      </w:pPr>
+      <w:proofErr w:type="spellStart"/>
+      <w:proofErr w:type="gramStart"/>
+      <w:r>
+        <w:rPr>
+          <w:rFonts w:ascii="Consolas" w:eastAsia="Courier New" w:hAnsi="Consolas" w:cs="Calibri"/>
+        </w:rPr>
+        <w:t>nodo.recorrerAdyacentes</w:t>
       </w:r>
       <w:proofErr w:type="spellEnd"/>
       <w:proofErr w:type="gramEnd"/>
@@ -2189,6 +2771,64 @@
         <w:rPr>
           <w:rFonts w:ascii="Consolas" w:eastAsia="Courier New" w:hAnsi="Consolas" w:cs="Calibri"/>
         </w:rPr>
+        <w:t>()</w:t>
+      </w:r>
+    </w:p>
+    <w:p>
+      <w:pPr>
+        <w:ind w:left="720" w:firstLine="720"/>
+        <w:jc w:val="both"/>
+        <w:rPr>
+          <w:rFonts w:ascii="Consolas" w:eastAsia="Courier New" w:hAnsi="Consolas" w:cs="Calibri"/>
+        </w:rPr>
+      </w:pPr>
+      <w:r>
+        <w:rPr>
+          <w:rFonts w:ascii="Consolas" w:eastAsia="Courier New" w:hAnsi="Consolas" w:cs="Calibri"/>
+        </w:rPr>
+        <w:t>}</w:t>
+      </w:r>
+    </w:p>
+    <w:p>
+      <w:pPr>
+        <w:jc w:val="both"/>
+        <w:rPr>
+          <w:rFonts w:ascii="Consolas" w:eastAsia="Courier New" w:hAnsi="Consolas" w:cs="Calibri"/>
+        </w:rPr>
+      </w:pPr>
+      <w:r>
+        <w:rPr>
+          <w:rFonts w:ascii="Consolas" w:eastAsia="Courier New" w:hAnsi="Consolas" w:cs="Calibri"/>
+        </w:rPr>
+        <w:tab/>
+        <w:t>}</w:t>
+      </w:r>
+    </w:p>
+    <w:p>
+      <w:pPr>
+        <w:jc w:val="both"/>
+        <w:rPr>
+          <w:rFonts w:ascii="Consolas" w:eastAsia="Courier New" w:hAnsi="Consolas" w:cs="Calibri"/>
+        </w:rPr>
+      </w:pPr>
+      <w:r>
+        <w:rPr>
+          <w:rFonts w:ascii="Consolas" w:eastAsia="Courier New" w:hAnsi="Consolas" w:cs="Calibri"/>
+        </w:rPr>
+        <w:tab/>
+      </w:r>
+      <w:proofErr w:type="spellStart"/>
+      <w:r>
+        <w:rPr>
+          <w:rFonts w:ascii="Consolas" w:eastAsia="Courier New" w:hAnsi="Consolas" w:cs="Calibri"/>
+        </w:rPr>
+        <w:t>var</w:t>
+      </w:r>
+      <w:proofErr w:type="spellEnd"/>
+      <w:r>
+        <w:rPr>
+          <w:rFonts w:ascii="Consolas" w:eastAsia="Courier New" w:hAnsi="Consolas" w:cs="Calibri"/>
+        </w:rPr>
         <w:t xml:space="preserve"> </w:t>
       </w:r>
       <w:proofErr w:type="spellStart"/>
@@ -2196,60 +2836,36 @@
         <w:rPr>
           <w:rFonts w:ascii="Consolas" w:eastAsia="Courier New" w:hAnsi="Consolas" w:cs="Calibri"/>
         </w:rPr>
-        <w:t>if</w:t>
+        <w:t>listaOrdenada</w:t>
       </w:r>
       <w:proofErr w:type="spellEnd"/>
       <w:r>
         <w:rPr>
           <w:rFonts w:ascii="Consolas" w:eastAsia="Courier New" w:hAnsi="Consolas" w:cs="Calibri"/>
         </w:rPr>
-        <w:t xml:space="preserve"> nodo </w:t>
+        <w:t xml:space="preserve"> = new </w:t>
       </w:r>
       <w:proofErr w:type="spellStart"/>
       <w:r>
         <w:rPr>
           <w:rFonts w:ascii="Consolas" w:eastAsia="Courier New" w:hAnsi="Consolas" w:cs="Calibri"/>
         </w:rPr>
-        <w:t>is</w:t>
+        <w:t>HashMap</w:t>
       </w:r>
       <w:proofErr w:type="spellEnd"/>
       <w:r>
         <w:rPr>
           <w:rFonts w:ascii="Consolas" w:eastAsia="Courier New" w:hAnsi="Consolas" w:cs="Calibri"/>
         </w:rPr>
-        <w:t xml:space="preserve"> PREFERENCIA{</w:t>
-      </w:r>
-    </w:p>
-    <w:p>
-      <w:pPr>
-        <w:ind w:left="2160"/>
-        <w:jc w:val="both"/>
-        <w:rPr>
-          <w:rFonts w:ascii="Consolas" w:eastAsia="Courier New" w:hAnsi="Consolas" w:cs="Calibri"/>
-        </w:rPr>
-      </w:pPr>
-      <w:r>
-        <w:rPr>
-          <w:rFonts w:ascii="Consolas" w:eastAsia="Courier New" w:hAnsi="Consolas" w:cs="Calibri"/>
-        </w:rPr>
-        <w:t>/*Si el nodo es una preferencia, recorre todos los nodos adyacentes y, si es un lugar, lo agrega a la lista y le suma 1 punto*/</w:t>
-      </w:r>
-    </w:p>
-    <w:p>
-      <w:pPr>
-        <w:ind w:left="2160"/>
-        <w:jc w:val="both"/>
-        <w:rPr>
-          <w:rFonts w:ascii="Consolas" w:eastAsia="Courier New" w:hAnsi="Consolas" w:cs="Calibri"/>
-        </w:rPr>
-      </w:pPr>
+        <w:t>&lt;</w:t>
+      </w:r>
       <w:proofErr w:type="spellStart"/>
       <w:proofErr w:type="gramStart"/>
       <w:r>
         <w:rPr>
           <w:rFonts w:ascii="Consolas" w:eastAsia="Courier New" w:hAnsi="Consolas" w:cs="Calibri"/>
         </w:rPr>
-        <w:t>nodo.recorrerAdyacentes</w:t>
+        <w:t>Lugar,Peso</w:t>
       </w:r>
       <w:proofErr w:type="spellEnd"/>
       <w:proofErr w:type="gramEnd"/>
@@ -2257,108 +2873,6 @@
         <w:rPr>
           <w:rFonts w:ascii="Consolas" w:eastAsia="Courier New" w:hAnsi="Consolas" w:cs="Calibri"/>
         </w:rPr>
-        <w:t>()</w:t>
-      </w:r>
-    </w:p>
-    <w:p>
-      <w:pPr>
-        <w:ind w:left="720" w:firstLine="720"/>
-        <w:jc w:val="both"/>
-        <w:rPr>
-          <w:rFonts w:ascii="Consolas" w:eastAsia="Courier New" w:hAnsi="Consolas" w:cs="Calibri"/>
-        </w:rPr>
-      </w:pPr>
-      <w:r>
-        <w:rPr>
-          <w:rFonts w:ascii="Consolas" w:eastAsia="Courier New" w:hAnsi="Consolas" w:cs="Calibri"/>
-        </w:rPr>
-        <w:t>}</w:t>
-      </w:r>
-    </w:p>
-    <w:p>
-      <w:pPr>
-        <w:jc w:val="both"/>
-        <w:rPr>
-          <w:rFonts w:ascii="Consolas" w:eastAsia="Courier New" w:hAnsi="Consolas" w:cs="Calibri"/>
-        </w:rPr>
-      </w:pPr>
-      <w:r>
-        <w:rPr>
-          <w:rFonts w:ascii="Consolas" w:eastAsia="Courier New" w:hAnsi="Consolas" w:cs="Calibri"/>
-        </w:rPr>
-        <w:tab/>
-        <w:t>}</w:t>
-      </w:r>
-    </w:p>
-    <w:p>
-      <w:pPr>
-        <w:jc w:val="both"/>
-        <w:rPr>
-          <w:rFonts w:ascii="Consolas" w:eastAsia="Courier New" w:hAnsi="Consolas" w:cs="Calibri"/>
-        </w:rPr>
-      </w:pPr>
-      <w:r>
-        <w:rPr>
-          <w:rFonts w:ascii="Consolas" w:eastAsia="Courier New" w:hAnsi="Consolas" w:cs="Calibri"/>
-        </w:rPr>
-        <w:tab/>
-      </w:r>
-      <w:proofErr w:type="spellStart"/>
-      <w:r>
-        <w:rPr>
-          <w:rFonts w:ascii="Consolas" w:eastAsia="Courier New" w:hAnsi="Consolas" w:cs="Calibri"/>
-        </w:rPr>
-        <w:t>var</w:t>
-      </w:r>
-      <w:proofErr w:type="spellEnd"/>
-      <w:r>
-        <w:rPr>
-          <w:rFonts w:ascii="Consolas" w:eastAsia="Courier New" w:hAnsi="Consolas" w:cs="Calibri"/>
-        </w:rPr>
-        <w:t xml:space="preserve"> </w:t>
-      </w:r>
-      <w:proofErr w:type="spellStart"/>
-      <w:r>
-        <w:rPr>
-          <w:rFonts w:ascii="Consolas" w:eastAsia="Courier New" w:hAnsi="Consolas" w:cs="Calibri"/>
-        </w:rPr>
-        <w:t>listaOrdenada</w:t>
-      </w:r>
-      <w:proofErr w:type="spellEnd"/>
-      <w:r>
-        <w:rPr>
-          <w:rFonts w:ascii="Consolas" w:eastAsia="Courier New" w:hAnsi="Consolas" w:cs="Calibri"/>
-        </w:rPr>
-        <w:t xml:space="preserve"> = new </w:t>
-      </w:r>
-      <w:proofErr w:type="spellStart"/>
-      <w:r>
-        <w:rPr>
-          <w:rFonts w:ascii="Consolas" w:eastAsia="Courier New" w:hAnsi="Consolas" w:cs="Calibri"/>
-        </w:rPr>
-        <w:t>HashMap</w:t>
-      </w:r>
-      <w:proofErr w:type="spellEnd"/>
-      <w:r>
-        <w:rPr>
-          <w:rFonts w:ascii="Consolas" w:eastAsia="Courier New" w:hAnsi="Consolas" w:cs="Calibri"/>
-        </w:rPr>
-        <w:t>&lt;</w:t>
-      </w:r>
-      <w:proofErr w:type="spellStart"/>
-      <w:proofErr w:type="gramStart"/>
-      <w:r>
-        <w:rPr>
-          <w:rFonts w:ascii="Consolas" w:eastAsia="Courier New" w:hAnsi="Consolas" w:cs="Calibri"/>
-        </w:rPr>
-        <w:t>Lugar,Peso</w:t>
-      </w:r>
-      <w:proofErr w:type="spellEnd"/>
-      <w:proofErr w:type="gramEnd"/>
-      <w:r>
-        <w:rPr>
-          <w:rFonts w:ascii="Consolas" w:eastAsia="Courier New" w:hAnsi="Consolas" w:cs="Calibri"/>
-        </w:rPr>
         <w:t>&gt;</w:t>
       </w:r>
     </w:p>
@@ -2511,12 +3025,14 @@
           <w:lang w:eastAsia="es-ES_tradnl"/>
         </w:rPr>
         <w:tab/>
-      </w:r>
-      <w:r>
-        <w:rPr>
-          <w:lang w:eastAsia="es-ES_tradnl"/>
-        </w:rPr>
-        <w:t>En la base de datos que nos ayudará a hacer las distintas recomendaciones de los lugares habrá nodos donde hay 3 posibles valores o tipos que pueden tener los nodos, un perfil, una característica o un lugar. En el caso de que el nodo sea para un perfil, las aristas de este conectarán al nodo con las diferentes características importantes definidas por el perfil, a los diferentes lugares que esta persona ya haya visitado y a los perfiles de los amigos de esta persona. En caso de que el nodo contenga una característica, sus aristas apuntarán hacia los perfiles que encuentran esa característica importante para un viaje y apuntará hacia los lugares que cumplen con dicha característica. Los nodos de características nunca van a tener aristas hacia otra característica, ya que estas son independientes una de la otra. El último caso es si el nodo tiene un lugar, en este caso, sus aristas van hacia las diferentes características que tenga un lugar y a las diferentes personas que ya han visitado ese lugar.</w:t>
+        <w:t xml:space="preserve">En la base de datos que nos ayudará a hacer las distintas recomendaciones de los lugares habrá nodos donde hay 3 posibles valores o tipos que pueden tener los nodos, un perfil, una característica o un lugar. En el caso de que el nodo sea para un perfil, las aristas de este conectarán al nodo con las diferentes características importantes definidas por el perfil, a los diferentes lugares que esta persona ya haya visitado y a los perfiles de los amigos de esta persona. En caso de que el nodo contenga una característica, sus aristas apuntarán hacia los perfiles que encuentran esa característica importante para un viaje y apuntará </w:t>
+      </w:r>
+      <w:r>
+        <w:rPr>
+          <w:lang w:eastAsia="es-ES_tradnl"/>
+        </w:rPr>
+        <w:lastRenderedPageBreak/>
+        <w:t>hacia los lugares que cumplen con dicha característica. Los nodos de características nunca van a tener aristas hacia otra característica, ya que estas son independientes una de la otra. El último caso es si el nodo tiene un lugar, en este caso, sus aristas van hacia las diferentes características que tenga un lugar y a las diferentes personas que ya han visitado ese lugar.</w:t>
       </w:r>
       <w:r>
         <w:rPr>
@@ -2560,7 +3076,7 @@
                     <pic:cNvPicPr/>
                   </pic:nvPicPr>
                   <pic:blipFill>
-                    <a:blip r:embed="rId8">
+                    <a:blip r:embed="rId16">
                       <a:extLst>
                         <a:ext uri="{28A0092B-C50C-407E-A947-70E740481C1C}">
                           <a14:useLocalDpi xmlns:a14="http://schemas.microsoft.com/office/drawing/2010/main" val="0"/>
@@ -2597,11 +3113,6 @@
           <w:lang w:eastAsia="es-ES_tradnl"/>
         </w:rPr>
         <w:tab/>
-      </w:r>
-      <w:r>
-        <w:rPr>
-          <w:lang w:eastAsia="es-ES_tradnl"/>
-        </w:rPr>
         <w:t>Nuestras recomendaciones también van a tener peso, lo cual nos ayudará a identificar cuál es la mejor recomendación para la persona. Este peso se determina en base a que tantos de los gustos de la persona cumplen, es decir para el lugar que tiene todas las características preferidas por la persona y además un amigo ya lo ha visitado, este lugar será uno de los más recomendados, ya que tendrá un peso mayor a uno que simplemente cumple con una característica.</w:t>
       </w:r>
     </w:p>
@@ -2884,7 +3395,7 @@
       </w:pPr>
     </w:p>
     <w:sectPr>
-      <w:headerReference w:type="default" r:id="rId9"/>
+      <w:headerReference w:type="default" r:id="rId17"/>
       <w:pgSz w:w="12240" w:h="15840"/>
       <w:pgMar w:top="1417" w:right="1701" w:bottom="1417" w:left="1701" w:header="720" w:footer="720" w:gutter="0"/>
       <w:cols w:space="720"/>
@@ -2936,13 +3447,7 @@
 <w:hdr xmlns:wpc="http://schemas.microsoft.com/office/word/2010/wordprocessingCanvas" xmlns:cx="http://schemas.microsoft.com/office/drawing/2014/chartex" xmlns:cx1="http://schemas.microsoft.com/office/drawing/2015/9/8/chartex" xmlns:cx2="http://schemas.microsoft.com/office/drawing/2015/10/21/chartex" xmlns:cx3="http://schemas.microsoft.com/office/drawing/2016/5/9/chartex" xmlns:cx4="http://schemas.microsoft.com/office/drawing/2016/5/10/chartex" xmlns:cx5="http://schemas.microsoft.com/office/drawing/2016/5/11/chartex" xmlns:cx6="http://schemas.microsoft.com/office/drawing/2016/5/12/chartex" xmlns:cx7="http://schemas.microsoft.com/office/drawing/2016/5/13/chartex" xmlns:cx8="http://schemas.microsoft.com/office/drawing/2016/5/14/chartex" xmlns:mc="http://schemas.openxmlformats.org/markup-compatibility/2006" xmlns:aink="http://schemas.microsoft.com/office/drawing/2016/ink" xmlns:am3d="http://schemas.microsoft.com/office/drawing/2017/model3d" xmlns:o="urn:schemas-microsoft-com:office:office" xmlns:r="http://schemas.openxmlformats.org/officeDocument/2006/relationships" xmlns:m="http://schemas.openxmlformats.org/officeDocument/2006/math" xmlns:v="urn:schemas-microsoft-com:vml" xmlns:wp14="http://schemas.microsoft.com/office/word/2010/wordprocessingDrawing" xmlns:wp="http://schemas.openxmlformats.org/drawingml/2006/wordprocessingDrawing" xmlns:w10="urn:schemas-microsoft-com:office:word" xmlns:w="http://schemas.openxmlformats.org/wordprocessingml/2006/main" xmlns:w14="http://schemas.microsoft.com/office/word/2010/wordml" xmlns:w15="http://schemas.microsoft.com/office/word/2012/wordml" xmlns:w16cid="http://schemas.microsoft.com/office/word/2016/wordml/cid" xmlns:w16se="http://schemas.microsoft.com/office/word/2015/wordml/symex" xmlns:wpg="http://schemas.microsoft.com/office/word/2010/wordprocessingGroup" xmlns:wpi="http://schemas.microsoft.com/office/word/2010/wordprocessingInk" xmlns:wne="http://schemas.microsoft.com/office/word/2006/wordml" xmlns:wps="http://schemas.microsoft.com/office/word/2010/wordprocessingShape" mc:Ignorable="w14 w15 w16se w16cid wp14">
   <w:p>
     <w:r>
-      <w:t xml:space="preserve">Marco Fuentes </w:t>
-    </w:r>
-    <w:r>
-      <w:t>–</w:t>
-    </w:r>
-    <w:r>
-      <w:t xml:space="preserve"> 18188</w:t>
+      <w:t>Marco Fuentes – 18188</w:t>
     </w:r>
   </w:p>
   <w:p>
@@ -3679,6 +4184,33 @@
       <w:contextualSpacing/>
     </w:pPr>
   </w:style>
+  <w:style w:type="paragraph" w:styleId="Textodeglobo">
+    <w:name w:val="Balloon Text"/>
+    <w:basedOn w:val="Normal"/>
+    <w:link w:val="TextodegloboCar"/>
+    <w:uiPriority w:val="99"/>
+    <w:semiHidden/>
+    <w:unhideWhenUsed/>
+    <w:rsid w:val="007D7A47"/>
+    <w:rPr>
+      <w:rFonts w:ascii="Segoe UI" w:hAnsi="Segoe UI" w:cs="Segoe UI"/>
+      <w:sz w:val="18"/>
+      <w:szCs w:val="18"/>
+    </w:rPr>
+  </w:style>
+  <w:style w:type="character" w:customStyle="1" w:styleId="TextodegloboCar">
+    <w:name w:val="Texto de globo Car"/>
+    <w:basedOn w:val="Fuentedeprrafopredeter"/>
+    <w:link w:val="Textodeglobo"/>
+    <w:uiPriority w:val="99"/>
+    <w:semiHidden/>
+    <w:rsid w:val="007D7A47"/>
+    <w:rPr>
+      <w:rFonts w:ascii="Segoe UI" w:hAnsi="Segoe UI" w:cs="Segoe UI"/>
+      <w:sz w:val="18"/>
+      <w:szCs w:val="18"/>
+    </w:rPr>
+  </w:style>
 </w:styles>
 </file>
 
@@ -4058,7 +4590,7 @@
 </file>
 
 <file path=customXml/itemProps1.xml><?xml version="1.0" encoding="utf-8"?>
-<ds:datastoreItem xmlns:ds="http://schemas.openxmlformats.org/officeDocument/2006/customXml" ds:itemID="{65D46815-E16B-4DD7-9612-932231789DA2}">
+<ds:datastoreItem xmlns:ds="http://schemas.openxmlformats.org/officeDocument/2006/customXml" ds:itemID="{57882C72-BC4D-4D6B-8E71-538BC8FB5E3A}">
   <ds:schemaRefs>
     <ds:schemaRef ds:uri="http://schemas.openxmlformats.org/officeDocument/2006/bibliography"/>
   </ds:schemaRefs>

</xml_diff>